<commit_message>
A gép forog, az alkotó pihen
</commit_message>
<xml_diff>
--- a/docs/Documentation.docx
+++ b/docs/Documentation.docx
@@ -2531,6 +2531,9 @@
           <w:ilvl w:val="0"/>
           <w:numId w:val="4"/>
         </w:numPr>
+        <w:spacing w:after="360"/>
+        <w:ind w:left="714" w:hanging="357"/>
+        <w:contextualSpacing w:val="0"/>
         <w:rPr>
           <w:sz w:val="28"/>
           <w:szCs w:val="28"/>
@@ -2599,6 +2602,369 @@
           <w:szCs w:val="28"/>
         </w:rPr>
       </w:pPr>
+      <w:r>
+        <w:rPr>
+          <w:b/>
+          <w:bCs/>
+          <w:color w:val="538135" w:themeColor="accent6" w:themeShade="BF"/>
+          <w:sz w:val="28"/>
+          <w:szCs w:val="28"/>
+        </w:rPr>
+        <w:t>Helyes</w:t>
+      </w:r>
+      <w:r>
+        <w:rPr>
+          <w:sz w:val="28"/>
+          <w:szCs w:val="28"/>
+        </w:rPr>
+        <w:t xml:space="preserve"> vonalak behúzása</w:t>
+      </w:r>
+    </w:p>
+    <w:p>
+      <w:pPr>
+        <w:pStyle w:val="Listaszerbekezds"/>
+        <w:numPr>
+          <w:ilvl w:val="2"/>
+          <w:numId w:val="4"/>
+        </w:numPr>
+        <w:rPr>
+          <w:sz w:val="28"/>
+          <w:szCs w:val="28"/>
+        </w:rPr>
+      </w:pPr>
+      <w:r>
+        <w:rPr>
+          <w:sz w:val="28"/>
+          <w:szCs w:val="28"/>
+        </w:rPr>
+        <w:t>Bal-jobb irány horizontális</w:t>
+      </w:r>
+    </w:p>
+    <w:p>
+      <w:pPr>
+        <w:pStyle w:val="Listaszerbekezds"/>
+        <w:numPr>
+          <w:ilvl w:val="2"/>
+          <w:numId w:val="4"/>
+        </w:numPr>
+        <w:rPr>
+          <w:sz w:val="28"/>
+          <w:szCs w:val="28"/>
+        </w:rPr>
+      </w:pPr>
+      <w:r>
+        <w:rPr>
+          <w:sz w:val="28"/>
+          <w:szCs w:val="28"/>
+        </w:rPr>
+        <w:t>Jobb-bal irány horizontális</w:t>
+      </w:r>
+    </w:p>
+    <w:p>
+      <w:pPr>
+        <w:pStyle w:val="Listaszerbekezds"/>
+        <w:numPr>
+          <w:ilvl w:val="2"/>
+          <w:numId w:val="4"/>
+        </w:numPr>
+        <w:rPr>
+          <w:sz w:val="28"/>
+          <w:szCs w:val="28"/>
+        </w:rPr>
+      </w:pPr>
+      <w:r>
+        <w:rPr>
+          <w:sz w:val="28"/>
+          <w:szCs w:val="28"/>
+        </w:rPr>
+        <w:t>Fel-le irány vertikális</w:t>
+      </w:r>
+    </w:p>
+    <w:p>
+      <w:pPr>
+        <w:pStyle w:val="Listaszerbekezds"/>
+        <w:numPr>
+          <w:ilvl w:val="2"/>
+          <w:numId w:val="4"/>
+        </w:numPr>
+        <w:rPr>
+          <w:sz w:val="28"/>
+          <w:szCs w:val="28"/>
+        </w:rPr>
+      </w:pPr>
+      <w:r>
+        <w:rPr>
+          <w:sz w:val="28"/>
+          <w:szCs w:val="28"/>
+        </w:rPr>
+        <w:t>Le-fel irány vertikális</w:t>
+      </w:r>
+    </w:p>
+    <w:p>
+      <w:pPr>
+        <w:pStyle w:val="Listaszerbekezds"/>
+        <w:numPr>
+          <w:ilvl w:val="1"/>
+          <w:numId w:val="4"/>
+        </w:numPr>
+        <w:rPr>
+          <w:sz w:val="28"/>
+          <w:szCs w:val="28"/>
+        </w:rPr>
+      </w:pPr>
+      <w:r>
+        <w:rPr>
+          <w:b/>
+          <w:bCs/>
+          <w:color w:val="538135" w:themeColor="accent6" w:themeShade="BF"/>
+          <w:sz w:val="28"/>
+          <w:szCs w:val="28"/>
+        </w:rPr>
+        <w:t>Helyes</w:t>
+      </w:r>
+      <w:r>
+        <w:rPr>
+          <w:sz w:val="28"/>
+          <w:szCs w:val="28"/>
+        </w:rPr>
+        <w:t xml:space="preserve"> vonalak </w:t>
+      </w:r>
+      <w:r>
+        <w:rPr>
+          <w:b/>
+          <w:bCs/>
+          <w:sz w:val="28"/>
+          <w:szCs w:val="28"/>
+        </w:rPr>
+        <w:t>többszöri behúzása nem történik meg</w:t>
+      </w:r>
+    </w:p>
+    <w:p>
+      <w:pPr>
+        <w:pStyle w:val="Listaszerbekezds"/>
+        <w:numPr>
+          <w:ilvl w:val="1"/>
+          <w:numId w:val="4"/>
+        </w:numPr>
+        <w:rPr>
+          <w:sz w:val="28"/>
+          <w:szCs w:val="28"/>
+        </w:rPr>
+      </w:pPr>
+      <w:r>
+        <w:rPr>
+          <w:b/>
+          <w:bCs/>
+          <w:color w:val="FF0000"/>
+          <w:sz w:val="28"/>
+          <w:szCs w:val="28"/>
+        </w:rPr>
+        <w:t>Helytelen</w:t>
+      </w:r>
+      <w:r>
+        <w:rPr>
+          <w:sz w:val="28"/>
+          <w:szCs w:val="28"/>
+        </w:rPr>
+        <w:t xml:space="preserve"> vonalak behúzása nem történik meg</w:t>
+      </w:r>
+    </w:p>
+    <w:p>
+      <w:pPr>
+        <w:pStyle w:val="Listaszerbekezds"/>
+        <w:numPr>
+          <w:ilvl w:val="2"/>
+          <w:numId w:val="4"/>
+        </w:numPr>
+        <w:rPr>
+          <w:sz w:val="28"/>
+          <w:szCs w:val="28"/>
+        </w:rPr>
+      </w:pPr>
+      <w:r>
+        <w:rPr>
+          <w:sz w:val="28"/>
+          <w:szCs w:val="28"/>
+        </w:rPr>
+        <w:t>Átlós vonal</w:t>
+      </w:r>
+    </w:p>
+    <w:p>
+      <w:pPr>
+        <w:pStyle w:val="Listaszerbekezds"/>
+        <w:numPr>
+          <w:ilvl w:val="2"/>
+          <w:numId w:val="4"/>
+        </w:numPr>
+        <w:rPr>
+          <w:sz w:val="28"/>
+          <w:szCs w:val="28"/>
+        </w:rPr>
+      </w:pPr>
+      <w:r>
+        <w:rPr>
+          <w:sz w:val="28"/>
+          <w:szCs w:val="28"/>
+        </w:rPr>
+        <w:t>Horizontális – egy egységnél hosszabb</w:t>
+      </w:r>
+    </w:p>
+    <w:p>
+      <w:pPr>
+        <w:pStyle w:val="Listaszerbekezds"/>
+        <w:numPr>
+          <w:ilvl w:val="2"/>
+          <w:numId w:val="4"/>
+        </w:numPr>
+        <w:rPr>
+          <w:sz w:val="28"/>
+          <w:szCs w:val="28"/>
+        </w:rPr>
+      </w:pPr>
+      <w:r>
+        <w:rPr>
+          <w:sz w:val="28"/>
+          <w:szCs w:val="28"/>
+        </w:rPr>
+        <w:t>Vertikális – egy egységnél hosszabb</w:t>
+      </w:r>
+    </w:p>
+    <w:p>
+      <w:pPr>
+        <w:pStyle w:val="Listaszerbekezds"/>
+        <w:numPr>
+          <w:ilvl w:val="2"/>
+          <w:numId w:val="4"/>
+        </w:numPr>
+        <w:rPr>
+          <w:sz w:val="28"/>
+          <w:szCs w:val="28"/>
+        </w:rPr>
+      </w:pPr>
+      <w:r>
+        <w:rPr>
+          <w:sz w:val="28"/>
+          <w:szCs w:val="28"/>
+        </w:rPr>
+        <w:t>Nem vonal – Két azonos pont</w:t>
+      </w:r>
+    </w:p>
+    <w:p>
+      <w:pPr>
+        <w:pStyle w:val="Listaszerbekezds"/>
+        <w:numPr>
+          <w:ilvl w:val="2"/>
+          <w:numId w:val="4"/>
+        </w:numPr>
+        <w:rPr>
+          <w:sz w:val="28"/>
+          <w:szCs w:val="28"/>
+        </w:rPr>
+      </w:pPr>
+      <w:r>
+        <w:rPr>
+          <w:sz w:val="28"/>
+          <w:szCs w:val="28"/>
+        </w:rPr>
+        <w:t>Játéktéren kívül eső</w:t>
+      </w:r>
+    </w:p>
+    <w:p>
+      <w:pPr>
+        <w:pStyle w:val="Listaszerbekezds"/>
+        <w:numPr>
+          <w:ilvl w:val="1"/>
+          <w:numId w:val="4"/>
+        </w:numPr>
+        <w:rPr>
+          <w:sz w:val="28"/>
+          <w:szCs w:val="28"/>
+        </w:rPr>
+      </w:pPr>
+      <w:r>
+        <w:rPr>
+          <w:b/>
+          <w:bCs/>
+          <w:color w:val="538135" w:themeColor="accent6" w:themeShade="BF"/>
+          <w:sz w:val="28"/>
+          <w:szCs w:val="28"/>
+        </w:rPr>
+        <w:t>Helyes</w:t>
+      </w:r>
+      <w:r>
+        <w:rPr>
+          <w:sz w:val="28"/>
+          <w:szCs w:val="28"/>
+        </w:rPr>
+        <w:t xml:space="preserve"> egyszeres négyzet behúzása</w:t>
+      </w:r>
+    </w:p>
+    <w:p>
+      <w:pPr>
+        <w:pStyle w:val="Listaszerbekezds"/>
+        <w:numPr>
+          <w:ilvl w:val="1"/>
+          <w:numId w:val="4"/>
+        </w:numPr>
+        <w:rPr>
+          <w:sz w:val="28"/>
+          <w:szCs w:val="28"/>
+        </w:rPr>
+      </w:pPr>
+      <w:r>
+        <w:rPr>
+          <w:b/>
+          <w:bCs/>
+          <w:color w:val="538135" w:themeColor="accent6" w:themeShade="BF"/>
+          <w:sz w:val="28"/>
+          <w:szCs w:val="28"/>
+        </w:rPr>
+        <w:t>Helyes</w:t>
+      </w:r>
+      <w:r>
+        <w:rPr>
+          <w:sz w:val="28"/>
+          <w:szCs w:val="28"/>
+        </w:rPr>
+        <w:t xml:space="preserve"> kétszeres nézet behúzása</w:t>
+      </w:r>
+    </w:p>
+    <w:p>
+      <w:pPr>
+        <w:pStyle w:val="Listaszerbekezds"/>
+        <w:numPr>
+          <w:ilvl w:val="1"/>
+          <w:numId w:val="4"/>
+        </w:numPr>
+        <w:rPr>
+          <w:sz w:val="28"/>
+          <w:szCs w:val="28"/>
+        </w:rPr>
+      </w:pPr>
+      <w:r>
+        <w:rPr>
+          <w:b/>
+          <w:bCs/>
+          <w:color w:val="538135" w:themeColor="accent6" w:themeShade="BF"/>
+          <w:sz w:val="28"/>
+          <w:szCs w:val="28"/>
+        </w:rPr>
+        <w:t xml:space="preserve">Helyes </w:t>
+      </w:r>
+      <w:r>
+        <w:rPr>
+          <w:sz w:val="28"/>
+          <w:szCs w:val="28"/>
+        </w:rPr>
+        <w:t>játék</w:t>
+      </w:r>
+      <w:r>
+        <w:rPr>
+          <w:sz w:val="28"/>
+          <w:szCs w:val="28"/>
+        </w:rPr>
+        <w:t>menet szimuláció</w:t>
+      </w:r>
     </w:p>
     <w:sectPr>
       <w:headerReference w:type="default" r:id="rId11"/>
@@ -3328,7 +3694,7 @@
         <w:rFonts w:ascii="Wingdings" w:hAnsi="Wingdings" w:hint="default"/>
       </w:rPr>
     </w:lvl>
-    <w:lvl w:ilvl="2" w:tplc="040E0005" w:tentative="1">
+    <w:lvl w:ilvl="2" w:tplc="040E0005">
       <w:start w:val="1"/>
       <w:numFmt w:val="bullet"/>
       <w:lvlText w:val=""/>

</xml_diff>